<commit_message>
Utilities varie aggiunte e setuppato vari Blank Project.
</commit_message>
<xml_diff>
--- a/Varie/Punti Traccia.docx
+++ b/Varie/Punti Traccia.docx
@@ -20,18 +20,33 @@
           <w:sz w:val="28"/>
           <w:szCs w:val="28"/>
         </w:rPr>
-        <w:t>TRACCIA NaTour21 – Punti assegnati</w:t>
-      </w:r>
-    </w:p>
-    <w:p>
-      <w:r>
-        <w:t>N</w:t>
-      </w:r>
-      <w:r>
-        <w:t>aTour21 è un sistema complesso e distribuito finalizzato ad offrire un moderno social network multi</w:t>
-      </w:r>
-      <w:r>
-        <w:t>piattaforma per appassionati di escursioni. Il sistema consiste in un back-end sicuro, performante e scalabile, e in un client mobile attraverso cui gli utenti possono fruire delle funzionalità del sistema in modo intuitivo, rapido e piacevole.</w:t>
+        <w:t>Che cos’è NaTour21?</w:t>
+      </w:r>
+    </w:p>
+    <w:p>
+      <w:r>
+        <w:t>NaTour21 è un sistema complesso e distribuito finalizzato ad offrire un moderno social network multipiattaforma per appassionati di escursioni. Il sistema consiste in un back-end sicuro, performante e scalabile, e in un client mobile attraverso cui gli utenti possono fruire delle funzionalità del sistema in modo intuitivo, rapido e piacevole.</w:t>
+      </w:r>
+    </w:p>
+    <w:p>
+      <w:pPr>
+        <w:rPr>
+          <w:b/>
+          <w:bCs/>
+          <w:color w:val="FF0000"/>
+          <w:sz w:val="28"/>
+          <w:szCs w:val="28"/>
+        </w:rPr>
+      </w:pPr>
+      <w:r>
+        <w:rPr>
+          <w:b/>
+          <w:bCs/>
+          <w:color w:val="FF0000"/>
+          <w:sz w:val="28"/>
+          <w:szCs w:val="28"/>
+        </w:rPr>
+        <w:t>Ulteriori punti (consegna dopo 31 marzo 2022)</w:t>
       </w:r>
     </w:p>
     <w:p>
@@ -41,12 +56,26 @@
     </w:p>
     <w:p>
       <w:r>
-        <w:t>2. Un utente autenticato può inserire nuovi itinerari (sentieri) in piattaforma. Un sentiero è caratterizzato da un nome, una durata, un livello di difficoltà, un punto di inizio, una descrizione (opzionale), e un tracciato geografico (opzionale) che lo rappresenta su una mappa. Il tracciato geografico deve essere inseribile manualmente (interagendo con una mappa interattiva) oppure ramite file in formato standard GPX.</w:t>
-      </w:r>
-    </w:p>
-    <w:p>
-      <w:r>
-        <w:t xml:space="preserve">4. Un utente può inserire un tracciato geografico per un sentiero anche registrando una sequenza di posizioni GPS con il proprio dispositivo mobile, all’interno dell’app NaTour. </w:t>
+        <w:t xml:space="preserve">2. Un utente autenticato può inserire nuovi itinerari (sentieri) in piattaforma. Un sentiero è caratterizzato da un nome, una durata, un livello di difficoltà, un punto di inizio, una descrizione (opzionale), e un tracciato geografico (opzionale) che lo rappresenta su una mappa. Il tracciato geografico deve essere inseribile manualmente (interagendo con una mappa interattiva) oppure </w:t>
+      </w:r>
+      <w:r>
+        <w:t>t</w:t>
+      </w:r>
+      <w:r>
+        <w:t>ramite file in formato standard GPX.</w:t>
+      </w:r>
+    </w:p>
+    <w:p>
+      <w:r>
+        <w:t xml:space="preserve">4. Un utente può inserire un tracciato geografico per un sentiero anche registrando una sequenza di posizioni GPS con il proprio dispositivo mobile, all’interno dell’app </w:t>
+      </w:r>
+      <w:proofErr w:type="spellStart"/>
+      <w:r>
+        <w:t>NaTour</w:t>
+      </w:r>
+      <w:proofErr w:type="spellEnd"/>
+      <w:r>
+        <w:t xml:space="preserve">. </w:t>
       </w:r>
     </w:p>
     <w:p>
@@ -61,13 +90,124 @@
     </w:p>
     <w:p>
       <w:r>
-        <w:t>13. Un utente può caricare delle fotografie scattate percorrendo un sentiero. Le fotografie corrispondenti a un sentiero vengono mostrate nella pagina di dettaglio di quel sentiero. Inoltre, se</w:t>
-      </w:r>
-      <w:r>
-        <w:t xml:space="preserve"> </w:t>
-      </w:r>
-      <w:r>
-        <w:t>la fotografia ha una posizione geografica di scatto salvata nei metadati, è apprezzata la possibilità di visualizzare un marker corrispondente alla fotografia sulla mappa, per mostrare in quale punto del sentiero è stata scattata. L’introduzione di un sistema in grado di riconoscere automaticamente (e bloccare) eventuali immagini inappropriate/offensive è facoltativa ma estremamente apprezzata.</w:t>
+        <w:t>13. Un utente può caricare delle fotografie scattate percorrendo un sentiero. Le fotografie corrispondenti a un sentiero vengono mostrate nella pagina di dettaglio di quel sentiero. Inoltre, se la fotografia ha una posizione geografica di scatto salvata nei metadati, è apprezzata la possibilità di visualizzare un marker corrispondente alla fotografia sulla mappa, per mostrare in quale punto del sentiero è stata scattata. L’introduzione di un sistema in grado di riconoscere automaticamente (e bloccare) eventuali immagini inappropriate/offensive è facoltativa ma estremamente apprezzata.</w:t>
+      </w:r>
+    </w:p>
+    <w:p>
+      <w:pPr>
+        <w:rPr>
+          <w:b/>
+          <w:bCs/>
+          <w:color w:val="FF0000"/>
+          <w:sz w:val="28"/>
+          <w:szCs w:val="28"/>
+        </w:rPr>
+      </w:pPr>
+      <w:r>
+        <w:rPr>
+          <w:b/>
+          <w:bCs/>
+          <w:color w:val="FF0000"/>
+          <w:sz w:val="28"/>
+          <w:szCs w:val="28"/>
+        </w:rPr>
+        <w:t>Ulteriori punti (consegna dopo 31 marzo 2022)</w:t>
+      </w:r>
+    </w:p>
+    <w:p>
+      <w:pPr>
+        <w:pStyle w:val="Default"/>
+        <w:rPr>
+          <w:sz w:val="22"/>
+          <w:szCs w:val="22"/>
+        </w:rPr>
+      </w:pPr>
+      <w:r>
+        <w:rPr>
+          <w:sz w:val="22"/>
+          <w:szCs w:val="22"/>
+        </w:rPr>
+        <w:t xml:space="preserve">9. </w:t>
+      </w:r>
+      <w:r>
+        <w:rPr>
+          <w:sz w:val="22"/>
+          <w:szCs w:val="22"/>
+        </w:rPr>
+        <w:t xml:space="preserve">Un utente può inserire una recensione per uno dei sentieri. La recensione consiste in un punteggio su una scala fissa, e in una descrizione testuale. </w:t>
+      </w:r>
+    </w:p>
+    <w:p>
+      <w:pPr>
+        <w:rPr>
+          <w:color w:val="FF0000"/>
+          <w:sz w:val="28"/>
+          <w:szCs w:val="28"/>
+        </w:rPr>
+      </w:pPr>
+      <w:r>
+        <w:rPr>
+          <w:b/>
+          <w:bCs/>
+          <w:color w:val="FF0000"/>
+          <w:sz w:val="28"/>
+          <w:szCs w:val="28"/>
+        </w:rPr>
+        <w:t>(facoltativo)</w:t>
+      </w:r>
+    </w:p>
+    <w:p>
+      <w:pPr>
+        <w:pStyle w:val="Default"/>
+        <w:rPr>
+          <w:sz w:val="22"/>
+          <w:szCs w:val="22"/>
+        </w:rPr>
+      </w:pPr>
+      <w:r>
+        <w:rPr>
+          <w:sz w:val="22"/>
+          <w:szCs w:val="22"/>
+        </w:rPr>
+        <w:t xml:space="preserve">22. Gli amministratori possono inviare </w:t>
+      </w:r>
+      <w:proofErr w:type="gramStart"/>
+      <w:r>
+        <w:rPr>
+          <w:sz w:val="22"/>
+          <w:szCs w:val="22"/>
+        </w:rPr>
+        <w:t>email</w:t>
+      </w:r>
+      <w:proofErr w:type="gramEnd"/>
+      <w:r>
+        <w:rPr>
+          <w:sz w:val="22"/>
+          <w:szCs w:val="22"/>
+        </w:rPr>
+        <w:t xml:space="preserve"> promozionali su accessori per escursionisti a tutti gli iscritti. </w:t>
+      </w:r>
+    </w:p>
+    <w:p>
+      <w:pPr>
+        <w:rPr>
+          <w:b/>
+          <w:bCs/>
+          <w:color w:val="FF0000"/>
+          <w:sz w:val="28"/>
+          <w:szCs w:val="28"/>
+          <w:u w:val="single"/>
+        </w:rPr>
+      </w:pPr>
+      <w:r>
+        <w:rPr>
+          <w:b/>
+          <w:bCs/>
+          <w:color w:val="FF0000"/>
+          <w:sz w:val="28"/>
+          <w:szCs w:val="28"/>
+        </w:rPr>
+        <w:t>(facoltativo)</w:t>
       </w:r>
     </w:p>
     <w:sectPr>
@@ -482,6 +622,7 @@
   <w:style w:type="character" w:default="1" w:styleId="Carpredefinitoparagrafo">
     <w:name w:val="Default Paragraph Font"/>
     <w:uiPriority w:val="1"/>
+    <w:semiHidden/>
     <w:unhideWhenUsed/>
   </w:style>
   <w:style w:type="table" w:default="1" w:styleId="Tabellanormale">
@@ -504,6 +645,22 @@
     <w:uiPriority w:val="99"/>
     <w:semiHidden/>
     <w:unhideWhenUsed/>
+  </w:style>
+  <w:style w:type="paragraph" w:customStyle="1" w:styleId="Default">
+    <w:name w:val="Default"/>
+    <w:rsid w:val="00D51620"/>
+    <w:pPr>
+      <w:autoSpaceDE w:val="0"/>
+      <w:autoSpaceDN w:val="0"/>
+      <w:adjustRightInd w:val="0"/>
+      <w:spacing w:after="0" w:line="240" w:lineRule="auto"/>
+    </w:pPr>
+    <w:rPr>
+      <w:rFonts w:ascii="Calibri" w:hAnsi="Calibri" w:cs="Calibri"/>
+      <w:color w:val="000000"/>
+      <w:sz w:val="24"/>
+      <w:szCs w:val="24"/>
+    </w:rPr>
   </w:style>
 </w:styles>
 </file>

</xml_diff>